<commit_message>
Generate cover letter bug issue.
</commit_message>
<xml_diff>
--- a/data/cover_letter_template.docx
+++ b/data/cover_letter_template.docx
@@ -359,7 +359,34 @@
         <w:fldChar w:fldCharType="end"/>
       </w:r>
       <w:r>
-        <w:t xml:space="preserve">, I became an admirer of the company's focus on providing software for customers to enhance and improve the financial decision making strategy and user experiences using Artificial Intelligence and Data Science. I look forward to applying for your company's newly announced </w:t>
+        <w:t xml:space="preserve">, </w:t>
+      </w:r>
+      <w:r>
+        <w:fldChar w:fldCharType="begin"/>
+      </w:r>
+      <w:r>
+        <w:instrText xml:space="preserve"> MERGEFIELD MESSAGE \* MERGEFORMAT </w:instrText>
+      </w:r>
+      <w:r>
+        <w:fldChar w:fldCharType="separate"/>
+      </w:r>
+      <w:r>
+        <w:rPr>
+          <w:noProof/>
+        </w:rPr>
+        <w:t>«MESSAGE»</w:t>
+      </w:r>
+      <w:r>
+        <w:fldChar w:fldCharType="end"/>
+      </w:r>
+      <w:r>
+        <w:rPr>
+          <w:lang w:val="en-US"/>
+        </w:rPr>
+        <w:t xml:space="preserve"> </w:t>
+      </w:r>
+      <w:r>
+        <w:t xml:space="preserve">I look forward to applying for your company's newly announced </w:t>
       </w:r>
       <w:r>
         <w:fldChar w:fldCharType="begin"/>
@@ -657,7 +684,7 @@
         <w:rPr>
           <w:lang w:val="en-US"/>
         </w:rPr>
-        <w:instrText xml:space="preserve"> MERGEFIELD PIOSITION \* MERGEFORMAT </w:instrText>
+        <w:instrText xml:space="preserve"> MERGEFIELD POSITION \* MERGEFORMAT </w:instrText>
       </w:r>
       <w:r>
         <w:rPr>
@@ -670,7 +697,7 @@
           <w:noProof/>
           <w:lang w:val="en-US"/>
         </w:rPr>
-        <w:t>«PIOSITION»</w:t>
+        <w:t>«POSITION»</w:t>
       </w:r>
       <w:r>
         <w:rPr>
@@ -682,7 +709,13 @@
         <w:rPr>
           <w:lang w:val="en-US"/>
         </w:rPr>
-        <w:t xml:space="preserve"> position</w:t>
+        <w:t xml:space="preserve"> </w:t>
+      </w:r>
+      <w:r>
+        <w:rPr>
+          <w:lang w:val="en-US"/>
+        </w:rPr>
+        <w:t>position</w:t>
       </w:r>
       <w:r>
         <w:rPr>

</xml_diff>